<commit_message>
week1 final time upload Xnorment
</commit_message>
<xml_diff>
--- a/Time Tracking/CEIS400-IndividualProjectJournalTimeSheet-Xnorment-22924.docx
+++ b/Time Tracking/CEIS400-IndividualProjectJournalTimeSheet-Xnorment-22924.docx
@@ -1779,6 +1779,14 @@
                 <w:szCs w:val="18"/>
               </w:rPr>
             </w:pPr>
+            <w:r>
+              <w:rPr>
+                <w:rFonts w:ascii="Arial" w:eastAsia="Times New Roman" w:hAnsi="Arial" w:cs="Arial"/>
+                <w:sz w:val="18"/>
+                <w:szCs w:val="18"/>
+              </w:rPr>
+              <w:t>3/2/24</w:t>
+            </w:r>
           </w:p>
           <w:p>
             <w:pPr>
@@ -1814,6 +1822,14 @@
                 <w:szCs w:val="18"/>
               </w:rPr>
             </w:pPr>
+            <w:r>
+              <w:rPr>
+                <w:rFonts w:ascii="Arial" w:eastAsia="Times New Roman" w:hAnsi="Arial" w:cs="Arial"/>
+                <w:sz w:val="18"/>
+                <w:szCs w:val="18"/>
+              </w:rPr>
+              <w:t>2230</w:t>
+            </w:r>
           </w:p>
         </w:tc>
         <w:tc>
@@ -1838,6 +1854,14 @@
                 <w:szCs w:val="18"/>
               </w:rPr>
             </w:pPr>
+            <w:r>
+              <w:rPr>
+                <w:rFonts w:ascii="Arial" w:eastAsia="Times New Roman" w:hAnsi="Arial" w:cs="Arial"/>
+                <w:sz w:val="18"/>
+                <w:szCs w:val="18"/>
+              </w:rPr>
+              <w:t>2345</w:t>
+            </w:r>
           </w:p>
         </w:tc>
         <w:tc>
@@ -1863,6 +1887,14 @@
                 <w:szCs w:val="18"/>
               </w:rPr>
             </w:pPr>
+            <w:r>
+              <w:rPr>
+                <w:rFonts w:ascii="Arial" w:eastAsia="Times New Roman" w:hAnsi="Arial" w:cs="Arial"/>
+                <w:sz w:val="18"/>
+                <w:szCs w:val="18"/>
+              </w:rPr>
+              <w:t>1:15</w:t>
+            </w:r>
           </w:p>
         </w:tc>
         <w:tc>
@@ -1884,6 +1916,22 @@
                 <w:szCs w:val="18"/>
               </w:rPr>
             </w:pPr>
+            <w:r>
+              <w:rPr>
+                <w:rFonts w:ascii="Arial" w:eastAsia="Times New Roman" w:hAnsi="Arial" w:cs="Arial"/>
+                <w:sz w:val="18"/>
+                <w:szCs w:val="18"/>
+              </w:rPr>
+              <w:t>Completing BRS form</w:t>
+            </w:r>
+            <w:r>
+              <w:rPr>
+                <w:rFonts w:ascii="Arial" w:eastAsia="Times New Roman" w:hAnsi="Arial" w:cs="Arial"/>
+                <w:sz w:val="18"/>
+                <w:szCs w:val="18"/>
+              </w:rPr>
+              <w:t>, working SRS form</w:t>
+            </w:r>
           </w:p>
         </w:tc>
       </w:tr>
@@ -1908,6 +1956,33 @@
               <w:spacing w:after="0" w:line="240" w:lineRule="auto"/>
               <w:jc w:val="center"/>
               <w:rPr>
+                <w:rFonts w:ascii="Arial" w:hAnsi="Arial" w:cs="Arial"/>
+                <w:sz w:val="18"/>
+                <w:szCs w:val="18"/>
+              </w:rPr>
+            </w:pPr>
+            <w:r>
+              <w:rPr>
+                <w:rFonts w:ascii="Arial" w:eastAsia="Times New Roman" w:hAnsi="Arial" w:cs="Arial"/>
+                <w:sz w:val="18"/>
+                <w:szCs w:val="18"/>
+              </w:rPr>
+              <w:t>3</w:t>
+            </w:r>
+            <w:r>
+              <w:rPr>
+                <w:rFonts w:ascii="Arial" w:hAnsi="Arial" w:cs="Arial"/>
+                <w:sz w:val="18"/>
+                <w:szCs w:val="18"/>
+              </w:rPr>
+              <w:t>/3/24</w:t>
+            </w:r>
+          </w:p>
+          <w:p>
+            <w:pPr>
+              <w:spacing w:after="0" w:line="240" w:lineRule="auto"/>
+              <w:jc w:val="center"/>
+              <w:rPr>
                 <w:rFonts w:ascii="Arial" w:eastAsia="Times New Roman" w:hAnsi="Arial" w:cs="Arial"/>
                 <w:sz w:val="18"/>
                 <w:szCs w:val="18"/>
@@ -1948,6 +2023,22 @@
                 <w:szCs w:val="18"/>
               </w:rPr>
             </w:pPr>
+            <w:r>
+              <w:rPr>
+                <w:rFonts w:ascii="Arial" w:eastAsia="Times New Roman" w:hAnsi="Arial" w:cs="Arial"/>
+                <w:sz w:val="18"/>
+                <w:szCs w:val="18"/>
+              </w:rPr>
+              <w:t>2</w:t>
+            </w:r>
+            <w:r>
+              <w:rPr>
+                <w:rFonts w:ascii="Arial" w:hAnsi="Arial" w:cs="Arial"/>
+                <w:sz w:val="18"/>
+                <w:szCs w:val="18"/>
+              </w:rPr>
+              <w:t>000</w:t>
+            </w:r>
           </w:p>
         </w:tc>
         <w:tc>
@@ -1972,6 +2063,22 @@
                 <w:szCs w:val="18"/>
               </w:rPr>
             </w:pPr>
+            <w:r>
+              <w:rPr>
+                <w:rFonts w:ascii="Arial" w:eastAsia="Times New Roman" w:hAnsi="Arial" w:cs="Arial"/>
+                <w:sz w:val="18"/>
+                <w:szCs w:val="18"/>
+              </w:rPr>
+              <w:t>2</w:t>
+            </w:r>
+            <w:r>
+              <w:rPr>
+                <w:rFonts w:ascii="Arial" w:hAnsi="Arial" w:cs="Arial"/>
+                <w:sz w:val="18"/>
+                <w:szCs w:val="18"/>
+              </w:rPr>
+              <w:t>230</w:t>
+            </w:r>
           </w:p>
         </w:tc>
         <w:tc>
@@ -1997,6 +2104,22 @@
                 <w:szCs w:val="18"/>
               </w:rPr>
             </w:pPr>
+            <w:r>
+              <w:rPr>
+                <w:rFonts w:ascii="Arial" w:eastAsia="Times New Roman" w:hAnsi="Arial" w:cs="Arial"/>
+                <w:sz w:val="18"/>
+                <w:szCs w:val="18"/>
+              </w:rPr>
+              <w:t>2</w:t>
+            </w:r>
+            <w:r>
+              <w:rPr>
+                <w:rFonts w:ascii="Arial" w:hAnsi="Arial" w:cs="Arial"/>
+                <w:sz w:val="18"/>
+                <w:szCs w:val="18"/>
+              </w:rPr>
+              <w:t>:30</w:t>
+            </w:r>
           </w:p>
         </w:tc>
         <w:tc>
@@ -2018,6 +2141,14 @@
                 <w:szCs w:val="18"/>
               </w:rPr>
             </w:pPr>
+            <w:r>
+              <w:rPr>
+                <w:rFonts w:ascii="Arial" w:eastAsia="Times New Roman" w:hAnsi="Arial" w:cs="Arial"/>
+                <w:sz w:val="18"/>
+                <w:szCs w:val="18"/>
+              </w:rPr>
+              <w:t>Final "informal" meeting, finalizing documentation and collating information, finalizing roles, status update and document summary</w:t>
+            </w:r>
           </w:p>
         </w:tc>
       </w:tr>

</xml_diff>